<commit_message>
Fix bugs in quarterly growth analysis
</commit_message>
<xml_diff>
--- a/RUS-Recent-Economic-Developments.docx
+++ b/RUS-Recent-Economic-Developments.docx
@@ -15,7 +15,7 @@
         <w:pStyle w:val="Heading1"/>
       </w:pPr>
       <w:r>
-        <w:t>GDP growth in 2019 decreased</w:t>
+        <w:t>GDP growth in 2019 slowed down</w:t>
       </w:r>
     </w:p>
     <w:p>
@@ -23,16 +23,16 @@
         <w:jc w:val="both"/>
       </w:pPr>
       <w:r>
-        <w:t>GDP growth decreased from 2.5% in 2018 to 1.3% in 2019. On the demand side, private consumption, accounting for 50.4% of GDP, contributed the most with 1.3 percentage points (pp).</w:t>
+        <w:t>GDP growth slowed down from 2.5% in 2018 to 1.3% in 2019. On the demand side, private consumption, accounting for 50.4% of GDP, contributed the most with 1.3 percentage points (pp).</w:t>
       </w:r>
       <w:r>
-        <w:t xml:space="preserve"> Gross capital formation gave 0.8pp.</w:t>
+        <w:t xml:space="preserve"> Gross capital formation added 0.8pp.</w:t>
       </w:r>
       <w:r>
-        <w:t xml:space="preserve"> Government expenditure shared 0.4pp.</w:t>
+        <w:t xml:space="preserve"> Government expenditure added 0.4pp.</w:t>
       </w:r>
       <w:r>
-        <w:t xml:space="preserve"> On the other hand, net exports cut 1.4pp from growth.</w:t>
+        <w:t xml:space="preserve"> On the other hand, net exports shaved 1.4pp from growth.</w:t>
       </w:r>
       <w:r>
         <w:t xml:space="preserve"> On the supply side, services, accounting for 54.0% of GDP, contributed the most with 0.9pp.</w:t>
@@ -99,10 +99,10 @@
         <w:t>Gross capital formation expanded by the biggest margin at 3.8% annual growth.</w:t>
       </w:r>
       <w:r>
-        <w:t xml:space="preserve"> Private consumption jumped by 2.5%.</w:t>
+        <w:t xml:space="preserve"> Private consumption increased by 2.5%.</w:t>
       </w:r>
       <w:r>
-        <w:t xml:space="preserve"> Government expenditure picked up by 2.2%.</w:t>
+        <w:t xml:space="preserve"> Government expenditure jumped by 2.2%.</w:t>
       </w:r>
       <w:r>
         <w:t xml:space="preserve"> On the other hand, net exports decreased by 22.3%.</w:t>
@@ -121,13 +121,13 @@
         <w:jc w:val="both"/>
       </w:pPr>
       <w:r>
-        <w:t>Services jumped by the largest edge at 1.6% annual growth.</w:t>
+        <w:t>Services expanded by the largest edge at 1.6% annual growth.</w:t>
       </w:r>
       <w:r>
-        <w:t xml:space="preserve"> Industry (including construction) grew by 1.0%.</w:t>
+        <w:t xml:space="preserve"> Industry (including construction) expanded by 1.0%.</w:t>
       </w:r>
       <w:r>
-        <w:t xml:space="preserve"> Agriculture picked up by 0.6%.</w:t>
+        <w:t xml:space="preserve"> Agriculture increased by 0.6%.</w:t>
       </w:r>
     </w:p>
     <w:p>
@@ -135,7 +135,7 @@
         <w:pStyle w:val="Heading2"/>
       </w:pPr>
       <w:r>
-        <w:t>Unemployment improved; inflation increased</w:t>
+        <w:t>Unemployment improved; inflation jumped</w:t>
       </w:r>
     </w:p>
     <w:p>
@@ -143,7 +143,7 @@
         <w:jc w:val="both"/>
       </w:pPr>
       <w:r>
-        <w:t>Unemployment rate improved from 4.8% in 2018 to 4.5% in 2019. Consequently, inflation increased from 2.9% to 4.5%. At the end of the year, the central bank set the policy rate at 6.25%.</w:t>
+        <w:t>Unemployment rate improved from 4.8% in 2018 to 4.5% in 2019. Consequently, inflation jumped from 2.9% to 4.5%. At the end of the year, the central bank set the policy rate at 6.25%.</w:t>
       </w:r>
     </w:p>
     <w:p>
@@ -230,13 +230,13 @@
         <w:jc w:val="both"/>
       </w:pPr>
       <w:r>
-        <w:t>Output plunged by 8.1% year-on-year in Q2 of 2020. Growth in overall economic activity worsened from 1.7% in the previous quarter. Net exports increased by the biggest margin at 227.5% annual growth.</w:t>
+        <w:t>Output plunged by 8.1% year-on-year in Q2 of 2020. Growth in overall economic activity worsened from 1.7% in the previous quarter. Net exports expanded by the biggest margin at 227.5% annual growth.</w:t>
       </w:r>
       <w:r>
-        <w:t xml:space="preserve"> Government expenditure picked up by 1.6%.</w:t>
+        <w:t xml:space="preserve"> Government expenditure increased by 1.6%.</w:t>
       </w:r>
       <w:r>
-        <w:t xml:space="preserve"> On the other hand, private consumption and gross capital formation decreased by 22.2% and 6.2%, respectively.</w:t>
+        <w:t xml:space="preserve"> On the other hand, private consumption and gross capital formation contracted by 22.2% and 6.2%, respectively.</w:t>
       </w:r>
     </w:p>
     <w:p>
@@ -252,7 +252,7 @@
         <w:jc w:val="both"/>
       </w:pPr>
       <w:r>
-        <w:t>Retail sales contracted by 2.5% year-on-year in October of 2020. Growth in the retail sector increased from a contraction of 3.1% in September, reflecting increased trade activity.</w:t>
+        <w:t>Retail sales contracted by 2.5% year-on-year in October of 2020. Growth in the retail sector jumped from a contraction of 3.1% in September, reflecting increased trade activity.</w:t>
       </w:r>
     </w:p>
     <w:p>
@@ -268,7 +268,7 @@
         <w:jc w:val="both"/>
       </w:pPr>
       <w:r>
-        <w:t>Meanwhile, consumer confidence index was in the negative territory at -22.0 points in Q3 of 2020. Confidence improved from -30.0 points in the previous quarter. Expectations of consumers about the general economic situation in the next 12 months turned pessimistic at -15.0 points from -20.0 points over the same period, reflecting improved consumer sentiments.</w:t>
+        <w:t>Meanwhile, consumer confidence index was in the negative territory at -22.0 points in Q3 of 2020. Confidence increased from -30.0 points in the previous quarter. Expectations of consumers about the general economic situation in the next 12 months turned pessimistic at -15.0 points from -20.0 points over the same period, reflecting improved consumer sentiments.</w:t>
       </w:r>
     </w:p>
     <w:p>
@@ -284,7 +284,7 @@
         <w:jc w:val="both"/>
       </w:pPr>
       <w:r>
-        <w:t>Industrial production shrank by 5.6% year-on-year in October, a decrease from -5.1% growth in the previous month. Looking at the details, growth in manufacturing worsened to -3.5% from -0.7%, while mining and quarrying output growth improved to -8.8% from -9.5%. Meanwhile, growth in water supply, sewerage, waste management &amp; remediation jumped to 1.9% from -0.9%, while electricity, gas, steam and air conditioning supply output growth declined to -3.2% from -2.6%</w:t>
+        <w:t>Industrial production shrank by 5.6% year-on-year in October, a decrease from -5.1% growth in the previous month. Looking at the details, growth in manufacturing worsened to -3.5% from -0.7%, while mining and quarrying output growth increased to -8.8% from -9.5%. Meanwhile, growth in water supply, sewerage, waste management &amp; remediation increased to 1.9% from -0.9%, while electricity, gas, steam and air conditioning supply output growth declined to -3.2% from -2.6%</w:t>
       </w:r>
     </w:p>
     <w:p>
@@ -292,7 +292,7 @@
         <w:pStyle w:val="Heading2"/>
       </w:pPr>
       <w:r>
-        <w:t>Inflation rose</w:t>
+        <w:t>Inflation worsened</w:t>
       </w:r>
     </w:p>
     <w:p>
@@ -300,7 +300,7 @@
         <w:jc w:val="both"/>
       </w:pPr>
       <w:r>
-        <w:t>Overall inflation rose to 4.0% year-on-year in October from 3.7% in the previous month. Prices for food products worsened to 4.8% from 4.3%, while housing, rent, water, electricity, gas &amp; other fuels jumped to 3.4% from 3.3%. Transportation slowed down to -0.1% from 0.5%, while communication slowed down to 4.3% from 5.2%. Meanwhile, prices for health/medical care rose to 4.2% from 4.1%, recreation rose to 2.3% from 2.0%, and education improved to 1.9% from 2.1%</w:t>
+        <w:t>Overall inflation worsened to 4.0% year-on-year in October from 3.7% in the previous month. Prices for food products worsened to 4.8% from 4.3%, while housing, rent, water, electricity, gas &amp; other fuels jumped to 3.4% from 3.3%. Transportation slowed down to -0.1% from 0.5%, while communication slowed down to 4.3% from 5.2%. Meanwhile, prices for health/medical care worsened to 4.2% from 4.1%, recreation rose to 2.3% from 2.0%, and education slowed down to 1.9% from 2.1%</w:t>
       </w:r>
     </w:p>
     <w:p>

</xml_diff>

<commit_message>
Fix bugs for other countries
</commit_message>
<xml_diff>
--- a/RUS-Recent-Economic-Developments.docx
+++ b/RUS-Recent-Economic-Developments.docx
@@ -15,7 +15,7 @@
         <w:pStyle w:val="Heading1"/>
       </w:pPr>
       <w:r>
-        <w:t>GDP growth in 2019 slowed down</w:t>
+        <w:t>GDP growth in 2019 decreased</w:t>
       </w:r>
     </w:p>
     <w:p>
@@ -23,22 +23,22 @@
         <w:jc w:val="both"/>
       </w:pPr>
       <w:r>
-        <w:t>GDP growth slowed down from 2.5% in 2018 to 1.3% in 2019. On the demand side, private consumption, accounting for 50.4% of GDP, contributed the most with 1.3 percentage points (pp).</w:t>
+        <w:t>GDP growth decreased from 2.5% in 2018 to 1.3% in 2019. On the demand side, private consumption, accounting for 50.4% of GDP, contributed the most with 1.3 percentage points (pp).</w:t>
       </w:r>
       <w:r>
-        <w:t xml:space="preserve"> Gross capital formation added 0.8pp.</w:t>
+        <w:t xml:space="preserve"> Gross capital formation shared 0.8pp.</w:t>
       </w:r>
       <w:r>
-        <w:t xml:space="preserve"> Government expenditure added 0.4pp.</w:t>
+        <w:t xml:space="preserve"> Government expenditure gave 0.4pp.</w:t>
       </w:r>
       <w:r>
-        <w:t xml:space="preserve"> On the other hand, net exports shaved 1.4pp from growth.</w:t>
+        <w:t xml:space="preserve"> On the other hand, net exports subtracted 1.4pp from growth.</w:t>
       </w:r>
       <w:r>
         <w:t xml:space="preserve"> On the supply side, services, accounting for 54.0% of GDP, contributed the most with 0.9pp.</w:t>
       </w:r>
       <w:r>
-        <w:t xml:space="preserve"> Industry (including construction) gave 0.3pp.</w:t>
+        <w:t xml:space="preserve"> Industry (including construction) shared 0.3pp.</w:t>
       </w:r>
       <w:r>
         <w:t xml:space="preserve"> Meanwhile, agriculture had trivial contribution to growth this period.</w:t>
@@ -96,13 +96,13 @@
         <w:jc w:val="both"/>
       </w:pPr>
       <w:r>
-        <w:t>Gross capital formation expanded by the biggest margin at 3.8% annual growth.</w:t>
+        <w:t>Gross capital formation grew by the biggest margin at 3.8% annual growth.</w:t>
       </w:r>
       <w:r>
-        <w:t xml:space="preserve"> Private consumption increased by 2.5%.</w:t>
+        <w:t xml:space="preserve"> Private consumption grew by 2.5%.</w:t>
       </w:r>
       <w:r>
-        <w:t xml:space="preserve"> Government expenditure jumped by 2.2%.</w:t>
+        <w:t xml:space="preserve"> Government expenditure grew by 2.2%.</w:t>
       </w:r>
       <w:r>
         <w:t xml:space="preserve"> On the other hand, net exports decreased by 22.3%.</w:t>
@@ -121,13 +121,13 @@
         <w:jc w:val="both"/>
       </w:pPr>
       <w:r>
-        <w:t>Services expanded by the largest edge at 1.6% annual growth.</w:t>
+        <w:t>Services increased by the largest edge at 1.6% annual growth.</w:t>
       </w:r>
       <w:r>
-        <w:t xml:space="preserve"> Industry (including construction) expanded by 1.0%.</w:t>
+        <w:t xml:space="preserve"> Industry (including construction) grew by 1.0%.</w:t>
       </w:r>
       <w:r>
-        <w:t xml:space="preserve"> Agriculture increased by 0.6%.</w:t>
+        <w:t xml:space="preserve"> Agriculture grew by 0.6%.</w:t>
       </w:r>
     </w:p>
     <w:p>
@@ -135,7 +135,7 @@
         <w:pStyle w:val="Heading2"/>
       </w:pPr>
       <w:r>
-        <w:t>Unemployment improved; inflation jumped</w:t>
+        <w:t>Unemployment plunged; inflation increased</w:t>
       </w:r>
     </w:p>
     <w:p>
@@ -143,7 +143,7 @@
         <w:jc w:val="both"/>
       </w:pPr>
       <w:r>
-        <w:t>Unemployment rate improved from 4.8% in 2018 to 4.5% in 2019. Consequently, inflation jumped from 2.9% to 4.5%. At the end of the year, the central bank set the policy rate at 6.25%.</w:t>
+        <w:t>Unemployment rate plunged from 4.8% in 2018 to 4.5% in 2019. Consequently, inflation increased from 2.9% to 4.5%. At the end of the year, the central bank set the policy rate at 6.25%.</w:t>
       </w:r>
     </w:p>
     <w:p>
@@ -230,13 +230,13 @@
         <w:jc w:val="both"/>
       </w:pPr>
       <w:r>
-        <w:t>Output plunged by 8.1% year-on-year in Q2 of 2020. Growth in overall economic activity worsened from 1.7% in the previous quarter. Net exports expanded by the biggest margin at 227.5% annual growth.</w:t>
+        <w:t>Output plunged by 8.1% year-on-year in Q2 of 2020. Growth in overall economic activity worsened from 1.7% in the previous quarter. Net exports picked up by the biggest margin at 227.5% annual growth.</w:t>
       </w:r>
       <w:r>
-        <w:t xml:space="preserve"> Government expenditure increased by 1.6%.</w:t>
+        <w:t xml:space="preserve"> Government expenditure expanded by 1.6%.</w:t>
       </w:r>
       <w:r>
-        <w:t xml:space="preserve"> On the other hand, private consumption and gross capital formation contracted by 22.2% and 6.2%, respectively.</w:t>
+        <w:t xml:space="preserve"> On the other hand, private consumption and gross capital formation decreased by 22.2% and 6.2%, respectively.</w:t>
       </w:r>
     </w:p>
     <w:p>
@@ -252,7 +252,7 @@
         <w:jc w:val="both"/>
       </w:pPr>
       <w:r>
-        <w:t>Retail sales contracted by 2.5% year-on-year in October of 2020. Growth in the retail sector jumped from a contraction of 3.1% in September, reflecting increased trade activity.</w:t>
+        <w:t>Retail sales contracted by 2.5% year-on-year in October of 2020. Growth in the retail sector increased from a contraction of 3.1% in September, reflecting increased trade activity.</w:t>
       </w:r>
     </w:p>
     <w:p>
@@ -268,7 +268,7 @@
         <w:jc w:val="both"/>
       </w:pPr>
       <w:r>
-        <w:t>Meanwhile, consumer confidence index was in the negative territory at -22.0 points in Q3 of 2020. Confidence increased from -30.0 points in the previous quarter. Expectations of consumers about the general economic situation in the next 12 months turned pessimistic at -15.0 points from -20.0 points over the same period, reflecting improved consumer sentiments.</w:t>
+        <w:t>Meanwhile, consumer confidence index was in the negative territory at -22.0 points in Q3 of 2020. Confidence improved from -30.0 points in the previous quarter. Expectations of consumers about the general economic situation in the next 12 months turned pessimistic at -15.0 points from -20.0 points over the same period, reflecting improved consumer sentiments.</w:t>
       </w:r>
     </w:p>
     <w:p>
@@ -276,7 +276,7 @@
         <w:pStyle w:val="Heading2"/>
       </w:pPr>
       <w:r>
-        <w:t>Industrial output shrank</w:t>
+        <w:t>Inflation jumped</w:t>
       </w:r>
     </w:p>
     <w:p>
@@ -284,23 +284,7 @@
         <w:jc w:val="both"/>
       </w:pPr>
       <w:r>
-        <w:t>Industrial production shrank by 5.6% year-on-year in October, a decrease from -5.1% growth in the previous month. Looking at the details, growth in manufacturing worsened to -3.5% from -0.7%, while mining and quarrying output growth increased to -8.8% from -9.5%. Meanwhile, growth in water supply, sewerage, waste management &amp; remediation increased to 1.9% from -0.9%, while electricity, gas, steam and air conditioning supply output growth declined to -3.2% from -2.6%</w:t>
-      </w:r>
-    </w:p>
-    <w:p>
-      <w:pPr>
-        <w:pStyle w:val="Heading2"/>
-      </w:pPr>
-      <w:r>
-        <w:t>Inflation worsened</w:t>
-      </w:r>
-    </w:p>
-    <w:p>
-      <w:pPr>
-        <w:jc w:val="both"/>
-      </w:pPr>
-      <w:r>
-        <w:t>Overall inflation worsened to 4.0% year-on-year in October from 3.7% in the previous month. Prices for food products worsened to 4.8% from 4.3%, while housing, rent, water, electricity, gas &amp; other fuels jumped to 3.4% from 3.3%. Transportation slowed down to -0.1% from 0.5%, while communication slowed down to 4.3% from 5.2%. Meanwhile, prices for health/medical care worsened to 4.2% from 4.1%, recreation rose to 2.3% from 2.0%, and education slowed down to 1.9% from 2.1%</w:t>
+        <w:t>Overall inflation jumped to 4.0% year-on-year in October from 3.7% in the previous month. Prices for food products rose to 4.8% from 4.3%, while housing, rent, water, electricity, gas &amp; other fuels worsened to 3.4% from 3.3%. Transportation improved to -0.1% from 0.5%, while communication improved to 4.3% from 5.2%. Meanwhile, prices for health/medical care rose to 4.2% from 4.1%, recreation worsened to 2.3% from 2.0%, and education slowed down to 1.9% from 2.1%</w:t>
       </w:r>
     </w:p>
     <w:p>
@@ -324,7 +308,7 @@
         <w:jc w:val="both"/>
       </w:pPr>
       <w:r>
-        <w:t>On November 2020, Consensus Economics panelists project Russian Federation's economic growth ending in 2020 at -3.8%. In 2021, the panelists foresee growth at 3.1%. Over the same period, consumption is expected to grow by -6.5% and 3.8%, while investment is projected to grow by -7.8% and 4.1%. On the supply side, industrial production is seen to grow by -3.5% and -3.5%.</w:t>
+        <w:t>On November 2020, Consensus Economics panelists project Russian Federation's economic growth ending in 2020 at -3.8%. In 2021, the panelists foresee growth at 3.1%. Over the same period, consumption is expected to grow by -6.5% and 3.8%, while investment is projected to grow by -7.8% and 4.1%. Industrial production is seen to grow by -3.5% and 3.2%.</w:t>
       </w:r>
     </w:p>
     <w:p>

</xml_diff>